<commit_message>
Slides for Class 21 updated.
</commit_message>
<xml_diff>
--- a/slides21w.docx
+++ b/slides21w.docx
@@ -667,7 +667,7 @@
       </w:r>
     </w:p>
     <w:bookmarkEnd w:id="21"/>
-    <w:bookmarkStart w:id="36" w:name="a-simulated-example-survex"/>
+    <w:bookmarkStart w:id="40" w:name="a-simulated-example-survex"/>
     <w:p>
       <w:pPr>
         <w:pStyle w:val="Heading1"/>
@@ -3184,7 +3184,7 @@
       </w:r>
     </w:p>
     <w:bookmarkEnd w:id="30"/>
-    <w:bookmarkStart w:id="35" w:name="comparing-survival-by-group-1"/>
+    <w:bookmarkStart w:id="31" w:name="comparing-survival-by-group-1"/>
     <w:p>
       <w:pPr>
         <w:pStyle w:val="Heading2"/>
@@ -3304,64 +3304,22 @@
         <w:t xml:space="preserve"> Chisq= 18.1  on 1 degrees of freedom, p= 2e-05 </w:t>
       </w:r>
     </w:p>
-    <w:bookmarkStart w:id="34" w:name="cumulative-event-rate-for-km_grp"/>
-    <w:p>
-      <w:pPr>
-        <w:pStyle w:val="Heading3"/>
-      </w:pPr>
-      <w:r>
-        <w:t xml:space="preserve">Cumulative Event Rate for</w:t>
-      </w:r>
-      <w:r>
-        <w:t xml:space="preserve"> </w:t>
-      </w:r>
-      <w:r>
-        <w:rPr>
-          <w:rStyle w:val="VerbatimChar"/>
-        </w:rPr>
-        <w:t xml:space="preserve">km_grp</w:t>
-      </w:r>
-    </w:p>
-    <w:p>
-      <w:pPr>
-        <w:numPr>
-          <w:ilvl w:val="0"/>
-          <w:numId w:val="1005"/>
-        </w:numPr>
-        <w:pStyle w:val="Compact"/>
-      </w:pPr>
-      <w:r>
-        <w:t xml:space="preserve">Add fun =</w:t>
-      </w:r>
-      <w:r>
-        <w:t xml:space="preserve"> </w:t>
-      </w:r>
-      <w:r>
-        <w:t xml:space="preserve">“</w:t>
-      </w:r>
-      <w:r>
-        <w:t xml:space="preserve">event</w:t>
-      </w:r>
-      <w:r>
-        <w:t xml:space="preserve">”</w:t>
-      </w:r>
-      <w:r>
-        <w:t xml:space="preserve"> </w:t>
-      </w:r>
-      <w:r>
-        <w:t xml:space="preserve">to our</w:t>
-      </w:r>
-      <w:r>
-        <w:t xml:space="preserve"> </w:t>
-      </w:r>
-      <w:r>
-        <w:rPr>
-          <w:rStyle w:val="VerbatimChar"/>
-        </w:rPr>
-        <w:t xml:space="preserve">ggsurvplot</w:t>
-      </w:r>
-      <w:r>
-        <w:t xml:space="preserve">…</w:t>
+    <w:bookmarkEnd w:id="31"/>
+    <w:bookmarkStart w:id="35" w:name="log---log-plot-of-k-m-estimation"/>
+    <w:p>
+      <w:pPr>
+        <w:pStyle w:val="Heading2"/>
+      </w:pPr>
+      <w:r>
+        <w:t xml:space="preserve">Log - Log plot of K-M estimation</w:t>
+      </w:r>
+    </w:p>
+    <w:p>
+      <w:pPr>
+        <w:pStyle w:val="FirstParagraph"/>
+      </w:pPr>
+      <w:r>
+        <w:t xml:space="preserve">The two curves do not meet during the observation period, indicating the satisfaction of the proportional hazard assumption made by the log rank test.</w:t>
       </w:r>
     </w:p>
     <w:p>
@@ -3372,13 +3330,37 @@
         <w:rPr>
           <w:rStyle w:val="FunctionTok"/>
         </w:rPr>
-        <w:t xml:space="preserve">ggsurvplot</w:t>
-      </w:r>
-      <w:r>
-        <w:rPr>
-          <w:rStyle w:val="NormalTok"/>
-        </w:rPr>
-        <w:t xml:space="preserve">(km_grp, </w:t>
+        <w:t xml:space="preserve">plot</w:t>
+      </w:r>
+      <w:r>
+        <w:rPr>
+          <w:rStyle w:val="NormalTok"/>
+        </w:rPr>
+        <w:t xml:space="preserve">(</w:t>
+      </w:r>
+      <w:r>
+        <w:rPr>
+          <w:rStyle w:val="FunctionTok"/>
+        </w:rPr>
+        <w:t xml:space="preserve">survfit</w:t>
+      </w:r>
+      <w:r>
+        <w:rPr>
+          <w:rStyle w:val="NormalTok"/>
+        </w:rPr>
+        <w:t xml:space="preserve">(surv_obj </w:t>
+      </w:r>
+      <w:r>
+        <w:rPr>
+          <w:rStyle w:val="SpecialCharTok"/>
+        </w:rPr>
+        <w:t xml:space="preserve">~</w:t>
+      </w:r>
+      <w:r>
+        <w:rPr>
+          <w:rStyle w:val="NormalTok"/>
+        </w:rPr>
+        <w:t xml:space="preserve"> grp, </w:t>
       </w:r>
       <w:r>
         <w:rPr>
@@ -3390,7 +3372,7 @@
         <w:rPr>
           <w:rStyle w:val="NormalTok"/>
         </w:rPr>
-        <w:t xml:space="preserve"> survex, </w:t>
+        <w:t xml:space="preserve"> survex), </w:t>
       </w:r>
       <w:r>
         <w:rPr>
@@ -3408,121 +3390,7 @@
         <w:rPr>
           <w:rStyle w:val="StringTok"/>
         </w:rPr>
-        <w:t xml:space="preserve">"event"</w:t>
-      </w:r>
-      <w:r>
-        <w:rPr>
-          <w:rStyle w:val="NormalTok"/>
-        </w:rPr>
-        <w:t xml:space="preserve">,</w:t>
-      </w:r>
-      <w:r>
-        <w:br/>
-      </w:r>
-      <w:r>
-        <w:rPr>
-          <w:rStyle w:val="NormalTok"/>
-        </w:rPr>
-        <w:t xml:space="preserve">           </w:t>
-      </w:r>
-      <w:r>
-        <w:rPr>
-          <w:rStyle w:val="AttributeTok"/>
-        </w:rPr>
-        <w:t xml:space="preserve">xlab =</w:t>
-      </w:r>
-      <w:r>
-        <w:rPr>
-          <w:rStyle w:val="NormalTok"/>
-        </w:rPr>
-        <w:t xml:space="preserve"> </w:t>
-      </w:r>
-      <w:r>
-        <w:rPr>
-          <w:rStyle w:val="StringTok"/>
-        </w:rPr>
-        <w:t xml:space="preserve">"Time in years"</w:t>
-      </w:r>
-      <w:r>
-        <w:rPr>
-          <w:rStyle w:val="NormalTok"/>
-        </w:rPr>
-        <w:t xml:space="preserve">, </w:t>
-      </w:r>
-      <w:r>
-        <w:rPr>
-          <w:rStyle w:val="AttributeTok"/>
-        </w:rPr>
-        <w:t xml:space="preserve">break.time.by =</w:t>
-      </w:r>
-      <w:r>
-        <w:rPr>
-          <w:rStyle w:val="NormalTok"/>
-        </w:rPr>
-        <w:t xml:space="preserve"> </w:t>
-      </w:r>
-      <w:r>
-        <w:rPr>
-          <w:rStyle w:val="DecValTok"/>
-        </w:rPr>
-        <w:t xml:space="preserve">2</w:t>
-      </w:r>
-      <w:r>
-        <w:rPr>
-          <w:rStyle w:val="NormalTok"/>
-        </w:rPr>
-        <w:t xml:space="preserve">,</w:t>
-      </w:r>
-      <w:r>
-        <w:br/>
-      </w:r>
-      <w:r>
-        <w:rPr>
-          <w:rStyle w:val="NormalTok"/>
-        </w:rPr>
-        <w:t xml:space="preserve">           </w:t>
-      </w:r>
-      <w:r>
-        <w:rPr>
-          <w:rStyle w:val="AttributeTok"/>
-        </w:rPr>
-        <w:t xml:space="preserve">risk.table =</w:t>
-      </w:r>
-      <w:r>
-        <w:rPr>
-          <w:rStyle w:val="NormalTok"/>
-        </w:rPr>
-        <w:t xml:space="preserve"> </w:t>
-      </w:r>
-      <w:r>
-        <w:rPr>
-          <w:rStyle w:val="ConstantTok"/>
-        </w:rPr>
-        <w:t xml:space="preserve">TRUE</w:t>
-      </w:r>
-      <w:r>
-        <w:rPr>
-          <w:rStyle w:val="NormalTok"/>
-        </w:rPr>
-        <w:t xml:space="preserve">, </w:t>
-      </w:r>
-      <w:r>
-        <w:rPr>
-          <w:rStyle w:val="AttributeTok"/>
-        </w:rPr>
-        <w:t xml:space="preserve">risk.table.height =</w:t>
-      </w:r>
-      <w:r>
-        <w:rPr>
-          <w:rStyle w:val="NormalTok"/>
-        </w:rPr>
-        <w:t xml:space="preserve"> </w:t>
-      </w:r>
-      <w:r>
-        <w:rPr>
-          <w:rStyle w:val="FloatTok"/>
-        </w:rPr>
-        <w:t xml:space="preserve">0.25</w:t>
+        <w:t xml:space="preserve">"cloglog"</w:t>
       </w:r>
       <w:r>
         <w:rPr>
@@ -3540,18 +3408,18 @@
           <wp:inline>
             <wp:extent cx="4620126" cy="3696101"/>
             <wp:effectExtent b="0" l="0" r="0" t="0"/>
-            <wp:docPr descr="" title="" id="32" name="Picture"/>
+            <wp:docPr descr="" title="" id="33" name="Picture"/>
             <a:graphic>
               <a:graphicData uri="http://schemas.openxmlformats.org/drawingml/2006/picture">
                 <pic:pic>
                   <pic:nvPicPr>
-                    <pic:cNvPr descr="slides21w_files/figure-docx/unnamed-chunk-8-1.png" id="33" name="Picture"/>
+                    <pic:cNvPr descr="slides21w_files/figure-docx/unnamed-chunk-8-1.png" id="34" name="Picture"/>
                     <pic:cNvPicPr>
                       <a:picLocks noChangeArrowheads="1" noChangeAspect="1"/>
                     </pic:cNvPicPr>
                   </pic:nvPicPr>
                   <pic:blipFill>
-                    <a:blip r:embed="rId31"/>
+                    <a:blip r:embed="rId32"/>
                     <a:stretch>
                       <a:fillRect/>
                     </a:stretch>
@@ -3578,10 +3446,284 @@
         </w:drawing>
       </w:r>
     </w:p>
-    <w:bookmarkEnd w:id="34"/>
     <w:bookmarkEnd w:id="35"/>
-    <w:bookmarkEnd w:id="36"/>
-    <w:bookmarkStart w:id="54" w:name="the-hazard-function"/>
+    <w:bookmarkStart w:id="39" w:name="cumulative-event-rate-for-km_grp"/>
+    <w:p>
+      <w:pPr>
+        <w:pStyle w:val="Heading2"/>
+      </w:pPr>
+      <w:r>
+        <w:t xml:space="preserve">Cumulative Event Rate for</w:t>
+      </w:r>
+      <w:r>
+        <w:t xml:space="preserve"> </w:t>
+      </w:r>
+      <w:r>
+        <w:rPr>
+          <w:rStyle w:val="VerbatimChar"/>
+        </w:rPr>
+        <w:t xml:space="preserve">km_grp</w:t>
+      </w:r>
+    </w:p>
+    <w:p>
+      <w:pPr>
+        <w:numPr>
+          <w:ilvl w:val="0"/>
+          <w:numId w:val="1005"/>
+        </w:numPr>
+        <w:pStyle w:val="Compact"/>
+      </w:pPr>
+      <w:r>
+        <w:t xml:space="preserve">Add fun =</w:t>
+      </w:r>
+      <w:r>
+        <w:t xml:space="preserve"> </w:t>
+      </w:r>
+      <w:r>
+        <w:t xml:space="preserve">“</w:t>
+      </w:r>
+      <w:r>
+        <w:t xml:space="preserve">event</w:t>
+      </w:r>
+      <w:r>
+        <w:t xml:space="preserve">”</w:t>
+      </w:r>
+      <w:r>
+        <w:t xml:space="preserve"> </w:t>
+      </w:r>
+      <w:r>
+        <w:t xml:space="preserve">to our</w:t>
+      </w:r>
+      <w:r>
+        <w:t xml:space="preserve"> </w:t>
+      </w:r>
+      <w:r>
+        <w:rPr>
+          <w:rStyle w:val="VerbatimChar"/>
+        </w:rPr>
+        <w:t xml:space="preserve">ggsurvplot</w:t>
+      </w:r>
+      <w:r>
+        <w:t xml:space="preserve">…</w:t>
+      </w:r>
+    </w:p>
+    <w:p>
+      <w:pPr>
+        <w:pStyle w:val="SourceCode"/>
+      </w:pPr>
+      <w:r>
+        <w:rPr>
+          <w:rStyle w:val="FunctionTok"/>
+        </w:rPr>
+        <w:t xml:space="preserve">ggsurvplot</w:t>
+      </w:r>
+      <w:r>
+        <w:rPr>
+          <w:rStyle w:val="NormalTok"/>
+        </w:rPr>
+        <w:t xml:space="preserve">(km_grp, </w:t>
+      </w:r>
+      <w:r>
+        <w:rPr>
+          <w:rStyle w:val="AttributeTok"/>
+        </w:rPr>
+        <w:t xml:space="preserve">data =</w:t>
+      </w:r>
+      <w:r>
+        <w:rPr>
+          <w:rStyle w:val="NormalTok"/>
+        </w:rPr>
+        <w:t xml:space="preserve"> survex, </w:t>
+      </w:r>
+      <w:r>
+        <w:rPr>
+          <w:rStyle w:val="AttributeTok"/>
+        </w:rPr>
+        <w:t xml:space="preserve">fun =</w:t>
+      </w:r>
+      <w:r>
+        <w:rPr>
+          <w:rStyle w:val="NormalTok"/>
+        </w:rPr>
+        <w:t xml:space="preserve"> </w:t>
+      </w:r>
+      <w:r>
+        <w:rPr>
+          <w:rStyle w:val="StringTok"/>
+        </w:rPr>
+        <w:t xml:space="preserve">"event"</w:t>
+      </w:r>
+      <w:r>
+        <w:rPr>
+          <w:rStyle w:val="NormalTok"/>
+        </w:rPr>
+        <w:t xml:space="preserve">,</w:t>
+      </w:r>
+      <w:r>
+        <w:br/>
+      </w:r>
+      <w:r>
+        <w:rPr>
+          <w:rStyle w:val="NormalTok"/>
+        </w:rPr>
+        <w:t xml:space="preserve">           </w:t>
+      </w:r>
+      <w:r>
+        <w:rPr>
+          <w:rStyle w:val="AttributeTok"/>
+        </w:rPr>
+        <w:t xml:space="preserve">xlab =</w:t>
+      </w:r>
+      <w:r>
+        <w:rPr>
+          <w:rStyle w:val="NormalTok"/>
+        </w:rPr>
+        <w:t xml:space="preserve"> </w:t>
+      </w:r>
+      <w:r>
+        <w:rPr>
+          <w:rStyle w:val="StringTok"/>
+        </w:rPr>
+        <w:t xml:space="preserve">"Time in years"</w:t>
+      </w:r>
+      <w:r>
+        <w:rPr>
+          <w:rStyle w:val="NormalTok"/>
+        </w:rPr>
+        <w:t xml:space="preserve">, </w:t>
+      </w:r>
+      <w:r>
+        <w:rPr>
+          <w:rStyle w:val="AttributeTok"/>
+        </w:rPr>
+        <w:t xml:space="preserve">break.time.by =</w:t>
+      </w:r>
+      <w:r>
+        <w:rPr>
+          <w:rStyle w:val="NormalTok"/>
+        </w:rPr>
+        <w:t xml:space="preserve"> </w:t>
+      </w:r>
+      <w:r>
+        <w:rPr>
+          <w:rStyle w:val="DecValTok"/>
+        </w:rPr>
+        <w:t xml:space="preserve">2</w:t>
+      </w:r>
+      <w:r>
+        <w:rPr>
+          <w:rStyle w:val="NormalTok"/>
+        </w:rPr>
+        <w:t xml:space="preserve">,</w:t>
+      </w:r>
+      <w:r>
+        <w:br/>
+      </w:r>
+      <w:r>
+        <w:rPr>
+          <w:rStyle w:val="NormalTok"/>
+        </w:rPr>
+        <w:t xml:space="preserve">           </w:t>
+      </w:r>
+      <w:r>
+        <w:rPr>
+          <w:rStyle w:val="AttributeTok"/>
+        </w:rPr>
+        <w:t xml:space="preserve">risk.table =</w:t>
+      </w:r>
+      <w:r>
+        <w:rPr>
+          <w:rStyle w:val="NormalTok"/>
+        </w:rPr>
+        <w:t xml:space="preserve"> </w:t>
+      </w:r>
+      <w:r>
+        <w:rPr>
+          <w:rStyle w:val="ConstantTok"/>
+        </w:rPr>
+        <w:t xml:space="preserve">TRUE</w:t>
+      </w:r>
+      <w:r>
+        <w:rPr>
+          <w:rStyle w:val="NormalTok"/>
+        </w:rPr>
+        <w:t xml:space="preserve">, </w:t>
+      </w:r>
+      <w:r>
+        <w:rPr>
+          <w:rStyle w:val="AttributeTok"/>
+        </w:rPr>
+        <w:t xml:space="preserve">risk.table.height =</w:t>
+      </w:r>
+      <w:r>
+        <w:rPr>
+          <w:rStyle w:val="NormalTok"/>
+        </w:rPr>
+        <w:t xml:space="preserve"> </w:t>
+      </w:r>
+      <w:r>
+        <w:rPr>
+          <w:rStyle w:val="FloatTok"/>
+        </w:rPr>
+        <w:t xml:space="preserve">0.25</w:t>
+      </w:r>
+      <w:r>
+        <w:rPr>
+          <w:rStyle w:val="NormalTok"/>
+        </w:rPr>
+        <w:t xml:space="preserve">)</w:t>
+      </w:r>
+    </w:p>
+    <w:p>
+      <w:pPr>
+        <w:pStyle w:val="FirstParagraph"/>
+      </w:pPr>
+      <w:r>
+        <w:drawing>
+          <wp:inline>
+            <wp:extent cx="4620126" cy="3696101"/>
+            <wp:effectExtent b="0" l="0" r="0" t="0"/>
+            <wp:docPr descr="" title="" id="37" name="Picture"/>
+            <a:graphic>
+              <a:graphicData uri="http://schemas.openxmlformats.org/drawingml/2006/picture">
+                <pic:pic>
+                  <pic:nvPicPr>
+                    <pic:cNvPr descr="slides21w_files/figure-docx/unnamed-chunk-9-1.png" id="38" name="Picture"/>
+                    <pic:cNvPicPr>
+                      <a:picLocks noChangeArrowheads="1" noChangeAspect="1"/>
+                    </pic:cNvPicPr>
+                  </pic:nvPicPr>
+                  <pic:blipFill>
+                    <a:blip r:embed="rId36"/>
+                    <a:stretch>
+                      <a:fillRect/>
+                    </a:stretch>
+                  </pic:blipFill>
+                  <pic:spPr bwMode="auto">
+                    <a:xfrm>
+                      <a:off x="0" y="0"/>
+                      <a:ext cx="4620126" cy="3696101"/>
+                    </a:xfrm>
+                    <a:prstGeom prst="rect">
+                      <a:avLst/>
+                    </a:prstGeom>
+                    <a:noFill/>
+                    <a:ln w="9525">
+                      <a:noFill/>
+                      <a:headEnd/>
+                      <a:tailEnd/>
+                    </a:ln>
+                  </pic:spPr>
+                </pic:pic>
+              </a:graphicData>
+            </a:graphic>
+          </wp:inline>
+        </w:drawing>
+      </w:r>
+    </w:p>
+    <w:bookmarkEnd w:id="39"/>
+    <w:bookmarkEnd w:id="40"/>
+    <w:bookmarkStart w:id="58" w:name="the-hazard-function"/>
     <w:p>
       <w:pPr>
         <w:pStyle w:val="Heading1"/>
@@ -3590,7 +3732,7 @@
         <w:t xml:space="preserve">The Hazard Function</w:t>
       </w:r>
     </w:p>
-    <w:bookmarkStart w:id="37" w:name="the-hazard-function-1"/>
+    <w:bookmarkStart w:id="41" w:name="the-hazard-function-1"/>
     <w:p>
       <w:pPr>
         <w:pStyle w:val="Heading2"/>
@@ -3860,8 +4002,8 @@
         <w:t xml:space="preserve">.</w:t>
       </w:r>
     </w:p>
-    <w:bookmarkEnd w:id="37"/>
-    <w:bookmarkStart w:id="38" w:name="importance-of-the-hazard-function"/>
+    <w:bookmarkEnd w:id="41"/>
+    <w:bookmarkStart w:id="42" w:name="importance-of-the-hazard-function"/>
     <w:p>
       <w:pPr>
         <w:pStyle w:val="Heading2"/>
@@ -4032,8 +4174,8 @@
         <w:t xml:space="preserve">.</w:t>
       </w:r>
     </w:p>
-    <w:bookmarkEnd w:id="38"/>
-    <w:bookmarkStart w:id="39" w:name="understanding-the-hazard-function"/>
+    <w:bookmarkEnd w:id="42"/>
+    <w:bookmarkStart w:id="43" w:name="understanding-the-hazard-function"/>
     <w:p>
       <w:pPr>
         <w:pStyle w:val="Heading2"/>
@@ -4264,8 +4406,8 @@
         <w:t xml:space="preserve">)</w:t>
       </w:r>
     </w:p>
-    <w:bookmarkEnd w:id="39"/>
-    <w:bookmarkStart w:id="40" w:name="estimating-the-hazard-function"/>
+    <w:bookmarkEnd w:id="43"/>
+    <w:bookmarkStart w:id="44" w:name="estimating-the-hazard-function"/>
     <w:p>
       <w:pPr>
         <w:pStyle w:val="Heading2"/>
@@ -4439,8 +4581,8 @@
         <w:t xml:space="preserve">))</w:t>
       </w:r>
     </w:p>
-    <w:bookmarkEnd w:id="40"/>
-    <w:bookmarkStart w:id="41" w:name="tibble-of-times-and-hazard-estimates"/>
+    <w:bookmarkEnd w:id="44"/>
+    <w:bookmarkStart w:id="45" w:name="tibble-of-times-and-hazard-estimates"/>
     <w:p>
       <w:pPr>
         <w:pStyle w:val="Heading2"/>
@@ -4726,8 +4868,8 @@
         <w:t xml:space="preserve"># ℹ 957 more rows</w:t>
       </w:r>
     </w:p>
-    <w:bookmarkEnd w:id="41"/>
-    <w:bookmarkStart w:id="45" w:name="Xfcd1ad1d86285a5d5a4349b5a966be87566175b"/>
+    <w:bookmarkEnd w:id="45"/>
+    <w:bookmarkStart w:id="49" w:name="Xfcd1ad1d86285a5d5a4349b5a966be87566175b"/>
     <w:p>
       <w:pPr>
         <w:pStyle w:val="Heading2"/>
@@ -5060,257 +5202,6 @@
           <w:rStyle w:val="StringTok"/>
         </w:rPr>
         <w:t xml:space="preserve">"Cumulative Hazard Function via Inverse K-M"</w:t>
-      </w:r>
-      <w:r>
-        <w:rPr>
-          <w:rStyle w:val="NormalTok"/>
-        </w:rPr>
-        <w:t xml:space="preserve">)</w:t>
-      </w:r>
-    </w:p>
-    <w:p>
-      <w:pPr>
-        <w:pStyle w:val="FirstParagraph"/>
-      </w:pPr>
-      <w:r>
-        <w:drawing>
-          <wp:inline>
-            <wp:extent cx="4620126" cy="3696101"/>
-            <wp:effectExtent b="0" l="0" r="0" t="0"/>
-            <wp:docPr descr="" title="" id="43" name="Picture"/>
-            <a:graphic>
-              <a:graphicData uri="http://schemas.openxmlformats.org/drawingml/2006/picture">
-                <pic:pic>
-                  <pic:nvPicPr>
-                    <pic:cNvPr descr="slides21w_files/figure-docx/unnamed-chunk-12-1.png" id="44" name="Picture"/>
-                    <pic:cNvPicPr>
-                      <a:picLocks noChangeArrowheads="1" noChangeAspect="1"/>
-                    </pic:cNvPicPr>
-                  </pic:nvPicPr>
-                  <pic:blipFill>
-                    <a:blip r:embed="rId42"/>
-                    <a:stretch>
-                      <a:fillRect/>
-                    </a:stretch>
-                  </pic:blipFill>
-                  <pic:spPr bwMode="auto">
-                    <a:xfrm>
-                      <a:off x="0" y="0"/>
-                      <a:ext cx="4620126" cy="3696101"/>
-                    </a:xfrm>
-                    <a:prstGeom prst="rect">
-                      <a:avLst/>
-                    </a:prstGeom>
-                    <a:noFill/>
-                    <a:ln w="9525">
-                      <a:noFill/>
-                      <a:headEnd/>
-                      <a:tailEnd/>
-                    </a:ln>
-                  </pic:spPr>
-                </pic:pic>
-              </a:graphicData>
-            </a:graphic>
-          </wp:inline>
-        </w:drawing>
-      </w:r>
-    </w:p>
-    <w:bookmarkEnd w:id="45"/>
-    <w:bookmarkStart w:id="49" w:name="cumulative-hazard-plot-via-ggsurvplot"/>
-    <w:p>
-      <w:pPr>
-        <w:pStyle w:val="Heading2"/>
-      </w:pPr>
-      <w:r>
-        <w:t xml:space="preserve">Cumulative Hazard Plot via</w:t>
-      </w:r>
-      <w:r>
-        <w:t xml:space="preserve"> </w:t>
-      </w:r>
-      <w:r>
-        <w:rPr>
-          <w:rStyle w:val="VerbatimChar"/>
-        </w:rPr>
-        <w:t xml:space="preserve">ggsurvplot</w:t>
-      </w:r>
-    </w:p>
-    <w:p>
-      <w:pPr>
-        <w:pStyle w:val="SourceCode"/>
-      </w:pPr>
-      <w:r>
-        <w:rPr>
-          <w:rStyle w:val="FunctionTok"/>
-        </w:rPr>
-        <w:t xml:space="preserve">ggsurvplot</w:t>
-      </w:r>
-      <w:r>
-        <w:rPr>
-          <w:rStyle w:val="NormalTok"/>
-        </w:rPr>
-        <w:t xml:space="preserve">(km1, </w:t>
-      </w:r>
-      <w:r>
-        <w:rPr>
-          <w:rStyle w:val="AttributeTok"/>
-        </w:rPr>
-        <w:t xml:space="preserve">data =</w:t>
-      </w:r>
-      <w:r>
-        <w:rPr>
-          <w:rStyle w:val="NormalTok"/>
-        </w:rPr>
-        <w:t xml:space="preserve"> survex, </w:t>
-      </w:r>
-      <w:r>
-        <w:rPr>
-          <w:rStyle w:val="AttributeTok"/>
-        </w:rPr>
-        <w:t xml:space="preserve">fun =</w:t>
-      </w:r>
-      <w:r>
-        <w:rPr>
-          <w:rStyle w:val="NormalTok"/>
-        </w:rPr>
-        <w:t xml:space="preserve"> </w:t>
-      </w:r>
-      <w:r>
-        <w:rPr>
-          <w:rStyle w:val="StringTok"/>
-        </w:rPr>
-        <w:t xml:space="preserve">"cumhaz"</w:t>
-      </w:r>
-      <w:r>
-        <w:rPr>
-          <w:rStyle w:val="NormalTok"/>
-        </w:rPr>
-        <w:t xml:space="preserve">,</w:t>
-      </w:r>
-      <w:r>
-        <w:br/>
-      </w:r>
-      <w:r>
-        <w:rPr>
-          <w:rStyle w:val="NormalTok"/>
-        </w:rPr>
-        <w:t xml:space="preserve">           </w:t>
-      </w:r>
-      <w:r>
-        <w:rPr>
-          <w:rStyle w:val="AttributeTok"/>
-        </w:rPr>
-        <w:t xml:space="preserve">conf.int =</w:t>
-      </w:r>
-      <w:r>
-        <w:rPr>
-          <w:rStyle w:val="NormalTok"/>
-        </w:rPr>
-        <w:t xml:space="preserve"> </w:t>
-      </w:r>
-      <w:r>
-        <w:rPr>
-          <w:rStyle w:val="ConstantTok"/>
-        </w:rPr>
-        <w:t xml:space="preserve">FALSE</w:t>
-      </w:r>
-      <w:r>
-        <w:rPr>
-          <w:rStyle w:val="NormalTok"/>
-        </w:rPr>
-        <w:t xml:space="preserve">,</w:t>
-      </w:r>
-      <w:r>
-        <w:br/>
-      </w:r>
-      <w:r>
-        <w:rPr>
-          <w:rStyle w:val="NormalTok"/>
-        </w:rPr>
-        <w:t xml:space="preserve">           </w:t>
-      </w:r>
-      <w:r>
-        <w:rPr>
-          <w:rStyle w:val="AttributeTok"/>
-        </w:rPr>
-        <w:t xml:space="preserve">xlab =</w:t>
-      </w:r>
-      <w:r>
-        <w:rPr>
-          <w:rStyle w:val="NormalTok"/>
-        </w:rPr>
-        <w:t xml:space="preserve"> </w:t>
-      </w:r>
-      <w:r>
-        <w:rPr>
-          <w:rStyle w:val="StringTok"/>
-        </w:rPr>
-        <w:t xml:space="preserve">"Years of Follow-Up"</w:t>
-      </w:r>
-      <w:r>
-        <w:rPr>
-          <w:rStyle w:val="NormalTok"/>
-        </w:rPr>
-        <w:t xml:space="preserve">,</w:t>
-      </w:r>
-      <w:r>
-        <w:br/>
-      </w:r>
-      <w:r>
-        <w:rPr>
-          <w:rStyle w:val="NormalTok"/>
-        </w:rPr>
-        <w:t xml:space="preserve">           </w:t>
-      </w:r>
-      <w:r>
-        <w:rPr>
-          <w:rStyle w:val="AttributeTok"/>
-        </w:rPr>
-        <w:t xml:space="preserve">break.time.by =</w:t>
-      </w:r>
-      <w:r>
-        <w:rPr>
-          <w:rStyle w:val="NormalTok"/>
-        </w:rPr>
-        <w:t xml:space="preserve"> </w:t>
-      </w:r>
-      <w:r>
-        <w:rPr>
-          <w:rStyle w:val="DecValTok"/>
-        </w:rPr>
-        <w:t xml:space="preserve">3</w:t>
-      </w:r>
-      <w:r>
-        <w:rPr>
-          <w:rStyle w:val="NormalTok"/>
-        </w:rPr>
-        <w:t xml:space="preserve">,</w:t>
-      </w:r>
-      <w:r>
-        <w:br/>
-      </w:r>
-      <w:r>
-        <w:rPr>
-          <w:rStyle w:val="NormalTok"/>
-        </w:rPr>
-        <w:t xml:space="preserve">           </w:t>
-      </w:r>
-      <w:r>
-        <w:rPr>
-          <w:rStyle w:val="AttributeTok"/>
-        </w:rPr>
-        <w:t xml:space="preserve">risk.table =</w:t>
-      </w:r>
-      <w:r>
-        <w:rPr>
-          <w:rStyle w:val="NormalTok"/>
-        </w:rPr>
-        <w:t xml:space="preserve"> </w:t>
-      </w:r>
-      <w:r>
-        <w:rPr>
-          <w:rStyle w:val="ConstantTok"/>
-        </w:rPr>
-        <w:t xml:space="preserve">FALSE</w:t>
       </w:r>
       <w:r>
         <w:rPr>
@@ -5367,36 +5258,22 @@
       </w:r>
     </w:p>
     <w:bookmarkEnd w:id="49"/>
-    <w:bookmarkStart w:id="53" w:name="X2ad42c399fbbf6ee24ed16c2265785fec2354e8"/>
+    <w:bookmarkStart w:id="53" w:name="cumulative-hazard-plot-via-ggsurvplot"/>
     <w:p>
       <w:pPr>
         <w:pStyle w:val="Heading2"/>
       </w:pPr>
       <w:r>
-        <w:t xml:space="preserve">Plotting the Cumulative Hazard Function by Group</w:t>
-      </w:r>
-    </w:p>
-    <w:p>
-      <w:pPr>
-        <w:pStyle w:val="FirstParagraph"/>
-      </w:pPr>
-      <w:r>
-        <w:t xml:space="preserve">For our</w:t>
-      </w:r>
-      <w:r>
-        <w:t xml:space="preserve"> </w:t>
-      </w:r>
-      <w:r>
-        <w:rPr>
-          <w:rStyle w:val="VerbatimChar"/>
-        </w:rPr>
-        <w:t xml:space="preserve">km_grp</w:t>
-      </w:r>
-      <w:r>
-        <w:t xml:space="preserve"> </w:t>
-      </w:r>
-      <w:r>
-        <w:t xml:space="preserve">fit, we’d use something like this…</w:t>
+        <w:t xml:space="preserve">Cumulative Hazard Plot via</w:t>
+      </w:r>
+      <w:r>
+        <w:t xml:space="preserve"> </w:t>
+      </w:r>
+      <w:r>
+        <w:rPr>
+          <w:rStyle w:val="VerbatimChar"/>
+        </w:rPr>
+        <w:t xml:space="preserve">ggsurvplot</w:t>
       </w:r>
     </w:p>
     <w:p>
@@ -5413,7 +5290,7 @@
         <w:rPr>
           <w:rStyle w:val="NormalTok"/>
         </w:rPr>
-        <w:t xml:space="preserve">(km_grp, </w:t>
+        <w:t xml:space="preserve">(km1, </w:t>
       </w:r>
       <w:r>
         <w:rPr>
@@ -5464,6 +5341,39 @@
         <w:rPr>
           <w:rStyle w:val="AttributeTok"/>
         </w:rPr>
+        <w:t xml:space="preserve">conf.int =</w:t>
+      </w:r>
+      <w:r>
+        <w:rPr>
+          <w:rStyle w:val="NormalTok"/>
+        </w:rPr>
+        <w:t xml:space="preserve"> </w:t>
+      </w:r>
+      <w:r>
+        <w:rPr>
+          <w:rStyle w:val="ConstantTok"/>
+        </w:rPr>
+        <w:t xml:space="preserve">FALSE</w:t>
+      </w:r>
+      <w:r>
+        <w:rPr>
+          <w:rStyle w:val="NormalTok"/>
+        </w:rPr>
+        <w:t xml:space="preserve">,</w:t>
+      </w:r>
+      <w:r>
+        <w:br/>
+      </w:r>
+      <w:r>
+        <w:rPr>
+          <w:rStyle w:val="NormalTok"/>
+        </w:rPr>
+        <w:t xml:space="preserve">           </w:t>
+      </w:r>
+      <w:r>
+        <w:rPr>
+          <w:rStyle w:val="AttributeTok"/>
+        </w:rPr>
         <w:t xml:space="preserve">xlab =</w:t>
       </w:r>
       <w:r>
@@ -5476,7 +5386,7 @@
         <w:rPr>
           <w:rStyle w:val="StringTok"/>
         </w:rPr>
-        <w:t xml:space="preserve">"Time in years"</w:t>
+        <w:t xml:space="preserve">"Years of Follow-Up"</w:t>
       </w:r>
       <w:r>
         <w:rPr>
@@ -5497,7 +5407,40 @@
         <w:rPr>
           <w:rStyle w:val="AttributeTok"/>
         </w:rPr>
-        <w:t xml:space="preserve">pval =</w:t>
+        <w:t xml:space="preserve">break.time.by =</w:t>
+      </w:r>
+      <w:r>
+        <w:rPr>
+          <w:rStyle w:val="NormalTok"/>
+        </w:rPr>
+        <w:t xml:space="preserve"> </w:t>
+      </w:r>
+      <w:r>
+        <w:rPr>
+          <w:rStyle w:val="DecValTok"/>
+        </w:rPr>
+        <w:t xml:space="preserve">3</w:t>
+      </w:r>
+      <w:r>
+        <w:rPr>
+          <w:rStyle w:val="NormalTok"/>
+        </w:rPr>
+        <w:t xml:space="preserve">,</w:t>
+      </w:r>
+      <w:r>
+        <w:br/>
+      </w:r>
+      <w:r>
+        <w:rPr>
+          <w:rStyle w:val="NormalTok"/>
+        </w:rPr>
+        <w:t xml:space="preserve">           </w:t>
+      </w:r>
+      <w:r>
+        <w:rPr>
+          <w:rStyle w:val="AttributeTok"/>
+        </w:rPr>
+        <w:t xml:space="preserve">risk.table =</w:t>
       </w:r>
       <w:r>
         <w:rPr>
@@ -5509,106 +5452,7 @@
         <w:rPr>
           <w:rStyle w:val="ConstantTok"/>
         </w:rPr>
-        <w:t xml:space="preserve">TRUE</w:t>
-      </w:r>
-      <w:r>
-        <w:rPr>
-          <w:rStyle w:val="NormalTok"/>
-        </w:rPr>
-        <w:t xml:space="preserve">,</w:t>
-      </w:r>
-      <w:r>
-        <w:br/>
-      </w:r>
-      <w:r>
-        <w:rPr>
-          <w:rStyle w:val="NormalTok"/>
-        </w:rPr>
-        <w:t xml:space="preserve">           </w:t>
-      </w:r>
-      <w:r>
-        <w:rPr>
-          <w:rStyle w:val="AttributeTok"/>
-        </w:rPr>
-        <w:t xml:space="preserve">break.time.by =</w:t>
-      </w:r>
-      <w:r>
-        <w:rPr>
-          <w:rStyle w:val="NormalTok"/>
-        </w:rPr>
-        <w:t xml:space="preserve"> </w:t>
-      </w:r>
-      <w:r>
-        <w:rPr>
-          <w:rStyle w:val="DecValTok"/>
-        </w:rPr>
-        <w:t xml:space="preserve">2</w:t>
-      </w:r>
-      <w:r>
-        <w:rPr>
-          <w:rStyle w:val="NormalTok"/>
-        </w:rPr>
-        <w:t xml:space="preserve">,</w:t>
-      </w:r>
-      <w:r>
-        <w:br/>
-      </w:r>
-      <w:r>
-        <w:rPr>
-          <w:rStyle w:val="NormalTok"/>
-        </w:rPr>
-        <w:t xml:space="preserve">           </w:t>
-      </w:r>
-      <w:r>
-        <w:rPr>
-          <w:rStyle w:val="AttributeTok"/>
-        </w:rPr>
-        <w:t xml:space="preserve">risk.table =</w:t>
-      </w:r>
-      <w:r>
-        <w:rPr>
-          <w:rStyle w:val="NormalTok"/>
-        </w:rPr>
-        <w:t xml:space="preserve"> </w:t>
-      </w:r>
-      <w:r>
-        <w:rPr>
-          <w:rStyle w:val="ConstantTok"/>
-        </w:rPr>
-        <w:t xml:space="preserve">TRUE</w:t>
-      </w:r>
-      <w:r>
-        <w:rPr>
-          <w:rStyle w:val="NormalTok"/>
-        </w:rPr>
-        <w:t xml:space="preserve">,</w:t>
-      </w:r>
-      <w:r>
-        <w:br/>
-      </w:r>
-      <w:r>
-        <w:rPr>
-          <w:rStyle w:val="NormalTok"/>
-        </w:rPr>
-        <w:t xml:space="preserve">           </w:t>
-      </w:r>
-      <w:r>
-        <w:rPr>
-          <w:rStyle w:val="AttributeTok"/>
-        </w:rPr>
-        <w:t xml:space="preserve">risk.table.height =</w:t>
-      </w:r>
-      <w:r>
-        <w:rPr>
-          <w:rStyle w:val="NormalTok"/>
-        </w:rPr>
-        <w:t xml:space="preserve"> </w:t>
-      </w:r>
-      <w:r>
-        <w:rPr>
-          <w:rStyle w:val="FloatTok"/>
-        </w:rPr>
-        <w:t xml:space="preserve">0.25</w:t>
+        <w:t xml:space="preserve">FALSE</w:t>
       </w:r>
       <w:r>
         <w:rPr>
@@ -5665,8 +5509,306 @@
       </w:r>
     </w:p>
     <w:bookmarkEnd w:id="53"/>
-    <w:bookmarkEnd w:id="54"/>
-    <w:bookmarkStart w:id="70" w:name="X71677326b8fe937dee6574bebff0e5f7fa0698d"/>
+    <w:bookmarkStart w:id="57" w:name="X2ad42c399fbbf6ee24ed16c2265785fec2354e8"/>
+    <w:p>
+      <w:pPr>
+        <w:pStyle w:val="Heading2"/>
+      </w:pPr>
+      <w:r>
+        <w:t xml:space="preserve">Plotting the Cumulative Hazard Function by Group</w:t>
+      </w:r>
+    </w:p>
+    <w:p>
+      <w:pPr>
+        <w:pStyle w:val="FirstParagraph"/>
+      </w:pPr>
+      <w:r>
+        <w:t xml:space="preserve">For our</w:t>
+      </w:r>
+      <w:r>
+        <w:t xml:space="preserve"> </w:t>
+      </w:r>
+      <w:r>
+        <w:rPr>
+          <w:rStyle w:val="VerbatimChar"/>
+        </w:rPr>
+        <w:t xml:space="preserve">km_grp</w:t>
+      </w:r>
+      <w:r>
+        <w:t xml:space="preserve"> </w:t>
+      </w:r>
+      <w:r>
+        <w:t xml:space="preserve">fit, we’d use something like this…</w:t>
+      </w:r>
+    </w:p>
+    <w:p>
+      <w:pPr>
+        <w:pStyle w:val="SourceCode"/>
+      </w:pPr>
+      <w:r>
+        <w:rPr>
+          <w:rStyle w:val="FunctionTok"/>
+        </w:rPr>
+        <w:t xml:space="preserve">ggsurvplot</w:t>
+      </w:r>
+      <w:r>
+        <w:rPr>
+          <w:rStyle w:val="NormalTok"/>
+        </w:rPr>
+        <w:t xml:space="preserve">(km_grp, </w:t>
+      </w:r>
+      <w:r>
+        <w:rPr>
+          <w:rStyle w:val="AttributeTok"/>
+        </w:rPr>
+        <w:t xml:space="preserve">data =</w:t>
+      </w:r>
+      <w:r>
+        <w:rPr>
+          <w:rStyle w:val="NormalTok"/>
+        </w:rPr>
+        <w:t xml:space="preserve"> survex, </w:t>
+      </w:r>
+      <w:r>
+        <w:rPr>
+          <w:rStyle w:val="AttributeTok"/>
+        </w:rPr>
+        <w:t xml:space="preserve">fun =</w:t>
+      </w:r>
+      <w:r>
+        <w:rPr>
+          <w:rStyle w:val="NormalTok"/>
+        </w:rPr>
+        <w:t xml:space="preserve"> </w:t>
+      </w:r>
+      <w:r>
+        <w:rPr>
+          <w:rStyle w:val="StringTok"/>
+        </w:rPr>
+        <w:t xml:space="preserve">"cumhaz"</w:t>
+      </w:r>
+      <w:r>
+        <w:rPr>
+          <w:rStyle w:val="NormalTok"/>
+        </w:rPr>
+        <w:t xml:space="preserve">,</w:t>
+      </w:r>
+      <w:r>
+        <w:br/>
+      </w:r>
+      <w:r>
+        <w:rPr>
+          <w:rStyle w:val="NormalTok"/>
+        </w:rPr>
+        <w:t xml:space="preserve">           </w:t>
+      </w:r>
+      <w:r>
+        <w:rPr>
+          <w:rStyle w:val="AttributeTok"/>
+        </w:rPr>
+        <w:t xml:space="preserve">xlab =</w:t>
+      </w:r>
+      <w:r>
+        <w:rPr>
+          <w:rStyle w:val="NormalTok"/>
+        </w:rPr>
+        <w:t xml:space="preserve"> </w:t>
+      </w:r>
+      <w:r>
+        <w:rPr>
+          <w:rStyle w:val="StringTok"/>
+        </w:rPr>
+        <w:t xml:space="preserve">"Time in years"</w:t>
+      </w:r>
+      <w:r>
+        <w:rPr>
+          <w:rStyle w:val="NormalTok"/>
+        </w:rPr>
+        <w:t xml:space="preserve">,</w:t>
+      </w:r>
+      <w:r>
+        <w:br/>
+      </w:r>
+      <w:r>
+        <w:rPr>
+          <w:rStyle w:val="NormalTok"/>
+        </w:rPr>
+        <w:t xml:space="preserve">           </w:t>
+      </w:r>
+      <w:r>
+        <w:rPr>
+          <w:rStyle w:val="AttributeTok"/>
+        </w:rPr>
+        <w:t xml:space="preserve">pval =</w:t>
+      </w:r>
+      <w:r>
+        <w:rPr>
+          <w:rStyle w:val="NormalTok"/>
+        </w:rPr>
+        <w:t xml:space="preserve"> </w:t>
+      </w:r>
+      <w:r>
+        <w:rPr>
+          <w:rStyle w:val="ConstantTok"/>
+        </w:rPr>
+        <w:t xml:space="preserve">TRUE</w:t>
+      </w:r>
+      <w:r>
+        <w:rPr>
+          <w:rStyle w:val="NormalTok"/>
+        </w:rPr>
+        <w:t xml:space="preserve">,</w:t>
+      </w:r>
+      <w:r>
+        <w:br/>
+      </w:r>
+      <w:r>
+        <w:rPr>
+          <w:rStyle w:val="NormalTok"/>
+        </w:rPr>
+        <w:t xml:space="preserve">           </w:t>
+      </w:r>
+      <w:r>
+        <w:rPr>
+          <w:rStyle w:val="AttributeTok"/>
+        </w:rPr>
+        <w:t xml:space="preserve">break.time.by =</w:t>
+      </w:r>
+      <w:r>
+        <w:rPr>
+          <w:rStyle w:val="NormalTok"/>
+        </w:rPr>
+        <w:t xml:space="preserve"> </w:t>
+      </w:r>
+      <w:r>
+        <w:rPr>
+          <w:rStyle w:val="DecValTok"/>
+        </w:rPr>
+        <w:t xml:space="preserve">2</w:t>
+      </w:r>
+      <w:r>
+        <w:rPr>
+          <w:rStyle w:val="NormalTok"/>
+        </w:rPr>
+        <w:t xml:space="preserve">,</w:t>
+      </w:r>
+      <w:r>
+        <w:br/>
+      </w:r>
+      <w:r>
+        <w:rPr>
+          <w:rStyle w:val="NormalTok"/>
+        </w:rPr>
+        <w:t xml:space="preserve">           </w:t>
+      </w:r>
+      <w:r>
+        <w:rPr>
+          <w:rStyle w:val="AttributeTok"/>
+        </w:rPr>
+        <w:t xml:space="preserve">risk.table =</w:t>
+      </w:r>
+      <w:r>
+        <w:rPr>
+          <w:rStyle w:val="NormalTok"/>
+        </w:rPr>
+        <w:t xml:space="preserve"> </w:t>
+      </w:r>
+      <w:r>
+        <w:rPr>
+          <w:rStyle w:val="ConstantTok"/>
+        </w:rPr>
+        <w:t xml:space="preserve">TRUE</w:t>
+      </w:r>
+      <w:r>
+        <w:rPr>
+          <w:rStyle w:val="NormalTok"/>
+        </w:rPr>
+        <w:t xml:space="preserve">,</w:t>
+      </w:r>
+      <w:r>
+        <w:br/>
+      </w:r>
+      <w:r>
+        <w:rPr>
+          <w:rStyle w:val="NormalTok"/>
+        </w:rPr>
+        <w:t xml:space="preserve">           </w:t>
+      </w:r>
+      <w:r>
+        <w:rPr>
+          <w:rStyle w:val="AttributeTok"/>
+        </w:rPr>
+        <w:t xml:space="preserve">risk.table.height =</w:t>
+      </w:r>
+      <w:r>
+        <w:rPr>
+          <w:rStyle w:val="NormalTok"/>
+        </w:rPr>
+        <w:t xml:space="preserve"> </w:t>
+      </w:r>
+      <w:r>
+        <w:rPr>
+          <w:rStyle w:val="FloatTok"/>
+        </w:rPr>
+        <w:t xml:space="preserve">0.25</w:t>
+      </w:r>
+      <w:r>
+        <w:rPr>
+          <w:rStyle w:val="NormalTok"/>
+        </w:rPr>
+        <w:t xml:space="preserve">)</w:t>
+      </w:r>
+    </w:p>
+    <w:p>
+      <w:pPr>
+        <w:pStyle w:val="FirstParagraph"/>
+      </w:pPr>
+      <w:r>
+        <w:drawing>
+          <wp:inline>
+            <wp:extent cx="4620126" cy="3696101"/>
+            <wp:effectExtent b="0" l="0" r="0" t="0"/>
+            <wp:docPr descr="" title="" id="55" name="Picture"/>
+            <a:graphic>
+              <a:graphicData uri="http://schemas.openxmlformats.org/drawingml/2006/picture">
+                <pic:pic>
+                  <pic:nvPicPr>
+                    <pic:cNvPr descr="slides21w_files/figure-docx/unnamed-chunk-15-1.png" id="56" name="Picture"/>
+                    <pic:cNvPicPr>
+                      <a:picLocks noChangeArrowheads="1" noChangeAspect="1"/>
+                    </pic:cNvPicPr>
+                  </pic:nvPicPr>
+                  <pic:blipFill>
+                    <a:blip r:embed="rId54"/>
+                    <a:stretch>
+                      <a:fillRect/>
+                    </a:stretch>
+                  </pic:blipFill>
+                  <pic:spPr bwMode="auto">
+                    <a:xfrm>
+                      <a:off x="0" y="0"/>
+                      <a:ext cx="4620126" cy="3696101"/>
+                    </a:xfrm>
+                    <a:prstGeom prst="rect">
+                      <a:avLst/>
+                    </a:prstGeom>
+                    <a:noFill/>
+                    <a:ln w="9525">
+                      <a:noFill/>
+                      <a:headEnd/>
+                      <a:tailEnd/>
+                    </a:ln>
+                  </pic:spPr>
+                </pic:pic>
+              </a:graphicData>
+            </a:graphic>
+          </wp:inline>
+        </w:drawing>
+      </w:r>
+    </w:p>
+    <w:bookmarkEnd w:id="57"/>
+    <w:bookmarkEnd w:id="58"/>
+    <w:bookmarkStart w:id="74" w:name="X71677326b8fe937dee6574bebff0e5f7fa0698d"/>
     <w:p>
       <w:pPr>
         <w:pStyle w:val="Heading1"/>
@@ -5675,7 +5817,7 @@
         <w:t xml:space="preserve">Fitting a Cox Proportional Hazards Regression</w:t>
       </w:r>
     </w:p>
-    <w:bookmarkStart w:id="55" w:name="cox-proportional-hazards-regression"/>
+    <w:bookmarkStart w:id="59" w:name="cox-proportional-hazards-regression"/>
     <w:p>
       <w:pPr>
         <w:pStyle w:val="Heading2"/>
@@ -5982,8 +6124,8 @@
         <w:t xml:space="preserve">.</w:t>
       </w:r>
     </w:p>
-    <w:bookmarkEnd w:id="55"/>
-    <w:bookmarkStart w:id="56" w:name="coefficients-of-our-cox-model"/>
+    <w:bookmarkEnd w:id="59"/>
+    <w:bookmarkStart w:id="60" w:name="coefficients-of-our-cox-model"/>
     <w:p>
       <w:pPr>
         <w:pStyle w:val="Heading2"/>
@@ -6097,8 +6239,8 @@
         <w:t xml:space="preserve">Does this match our plot?</w:t>
       </w:r>
     </w:p>
-    <w:bookmarkEnd w:id="56"/>
-    <w:bookmarkStart w:id="57" w:name="what-if-we-also-include-age"/>
+    <w:bookmarkEnd w:id="60"/>
+    <w:bookmarkStart w:id="61" w:name="what-if-we-also-include-age"/>
     <w:p>
       <w:pPr>
         <w:pStyle w:val="Heading2"/>
@@ -6333,8 +6475,8 @@
         <w:t xml:space="preserve">n= 1000, number of events= 183 </w:t>
       </w:r>
     </w:p>
-    <w:bookmarkEnd w:id="57"/>
-    <w:bookmarkStart w:id="58" w:name="tidied-coefficients-age-group-model"/>
+    <w:bookmarkEnd w:id="61"/>
+    <w:bookmarkStart w:id="62" w:name="tidied-coefficients-age-group-model"/>
     <w:p>
       <w:pPr>
         <w:pStyle w:val="Heading2"/>
@@ -7064,8 +7206,8 @@
         <w:t xml:space="preserve">If Harry (group B) and Sally (group A) are the same age, then Harry’s hazard of death is 0.55 times that of Sally.</w:t>
       </w:r>
     </w:p>
-    <w:bookmarkEnd w:id="58"/>
-    <w:bookmarkStart w:id="59" w:name="glance-for-this-coxph-model"/>
+    <w:bookmarkEnd w:id="62"/>
+    <w:bookmarkStart w:id="63" w:name="glance-for-this-coxph-model"/>
     <w:p>
       <w:pPr>
         <w:pStyle w:val="Heading2"/>
@@ -8131,8 +8273,8 @@
         <w:t xml:space="preserve">with a Cox model…</w:t>
       </w:r>
     </w:p>
-    <w:bookmarkEnd w:id="59"/>
-    <w:bookmarkStart w:id="60" w:name="concordance-and-r2"/>
+    <w:bookmarkEnd w:id="63"/>
+    <w:bookmarkStart w:id="64" w:name="concordance-and-r2"/>
     <w:p>
       <w:pPr>
         <w:pStyle w:val="Heading2"/>
@@ -8792,8 +8934,8 @@
         <w:t xml:space="preserve">along with its maximum value (&lt; 1.)</w:t>
       </w:r>
     </w:p>
-    <w:bookmarkEnd w:id="60"/>
-    <w:bookmarkStart w:id="61" w:name="impact-of-adding-age-to-group"/>
+    <w:bookmarkEnd w:id="64"/>
+    <w:bookmarkStart w:id="65" w:name="impact-of-adding-age-to-group"/>
     <w:p>
       <w:pPr>
         <w:pStyle w:val="Heading2"/>
@@ -9044,8 +9186,8 @@
         <w:t xml:space="preserve">mod_grp      1 2323.627</w:t>
       </w:r>
     </w:p>
-    <w:bookmarkEnd w:id="61"/>
-    <w:bookmarkStart w:id="62" w:name="X3a60b890ecdaeca122ebc95442db641e997c720"/>
+    <w:bookmarkEnd w:id="65"/>
+    <w:bookmarkStart w:id="66" w:name="X3a60b890ecdaeca122ebc95442db641e997c720"/>
     <w:p>
       <w:pPr>
         <w:pStyle w:val="Heading2"/>
@@ -9102,8 +9244,8 @@
         <w:t xml:space="preserve">value indicates a potential problem with the assumption.</w:t>
       </w:r>
     </w:p>
-    <w:bookmarkEnd w:id="62"/>
-    <w:bookmarkStart w:id="66" w:name="plot-to-check-proportional-hazards"/>
+    <w:bookmarkEnd w:id="66"/>
+    <w:bookmarkStart w:id="70" w:name="plot-to-check-proportional-hazards"/>
     <w:p>
       <w:pPr>
         <w:pStyle w:val="Heading2"/>
@@ -9170,18 +9312,18 @@
           <wp:inline>
             <wp:extent cx="4620126" cy="3696101"/>
             <wp:effectExtent b="0" l="0" r="0" t="0"/>
-            <wp:docPr descr="" title="" id="64" name="Picture"/>
+            <wp:docPr descr="" title="" id="68" name="Picture"/>
             <a:graphic>
               <a:graphicData uri="http://schemas.openxmlformats.org/drawingml/2006/picture">
                 <pic:pic>
                   <pic:nvPicPr>
-                    <pic:cNvPr descr="slides21w_files/figure-docx/unnamed-chunk-22-1.png" id="65" name="Picture"/>
+                    <pic:cNvPr descr="slides21w_files/figure-docx/unnamed-chunk-23-1.png" id="69" name="Picture"/>
                     <pic:cNvPicPr>
                       <a:picLocks noChangeArrowheads="1" noChangeAspect="1"/>
                     </pic:cNvPicPr>
                   </pic:nvPicPr>
                   <pic:blipFill>
-                    <a:blip r:embed="rId63"/>
+                    <a:blip r:embed="rId67"/>
                     <a:stretch>
                       <a:fillRect/>
                     </a:stretch>
@@ -9208,8 +9350,8 @@
         </w:drawing>
       </w:r>
     </w:p>
-    <w:bookmarkEnd w:id="66"/>
-    <w:bookmarkStart w:id="67" w:name="what-happens-if-we-see-a-violation"/>
+    <w:bookmarkEnd w:id="70"/>
+    <w:bookmarkStart w:id="71" w:name="what-happens-if-we-see-a-violation"/>
     <w:p>
       <w:pPr>
         <w:pStyle w:val="Heading2"/>
@@ -9295,8 +9437,8 @@
         <w:t xml:space="preserve">If the PH assumption is violated, this means the hazard isn’t constant over time, so we could fit separate Cox models for a series of time intervals.</w:t>
       </w:r>
     </w:p>
-    <w:bookmarkEnd w:id="67"/>
-    <w:bookmarkStart w:id="69" w:name="if-we-see-a-violation"/>
+    <w:bookmarkEnd w:id="71"/>
+    <w:bookmarkStart w:id="73" w:name="if-we-see-a-violation"/>
     <w:p>
       <w:pPr>
         <w:pStyle w:val="Heading2"/>
@@ -9323,7 +9465,7 @@
       <w:r>
         <w:t xml:space="preserve"> </w:t>
       </w:r>
-      <w:hyperlink r:id="rId68">
+      <w:hyperlink r:id="rId72">
         <w:r>
           <w:rPr>
             <w:rStyle w:val="Hyperlink"/>
@@ -9338,9 +9480,9 @@
         <w:t xml:space="preserve">for details on building the relevant data sets and models, with examples.</w:t>
       </w:r>
     </w:p>
-    <w:bookmarkEnd w:id="69"/>
-    <w:bookmarkEnd w:id="70"/>
-    <w:bookmarkStart w:id="84" w:name="a-real-data-example"/>
+    <w:bookmarkEnd w:id="73"/>
+    <w:bookmarkEnd w:id="74"/>
+    <w:bookmarkStart w:id="92" w:name="a-real-data-example"/>
     <w:p>
       <w:pPr>
         <w:pStyle w:val="Heading1"/>
@@ -9349,7 +9491,7 @@
         <w:t xml:space="preserve">A Real Data Example</w:t>
       </w:r>
     </w:p>
-    <w:bookmarkStart w:id="72" w:name="the-brca-trial"/>
+    <w:bookmarkStart w:id="76" w:name="the-brca-trial"/>
     <w:p>
       <w:pPr>
         <w:pStyle w:val="Heading2"/>
@@ -9399,7 +9541,7 @@
         <w:rPr>
           <w:rStyle w:val="FootnoteReference"/>
         </w:rPr>
-        <w:footnoteReference w:id="71"/>
+        <w:footnoteReference w:id="75"/>
       </w:r>
       <w:r>
         <w:t xml:space="preserve"> </w:t>
@@ -9471,8 +9613,8 @@
         <w:t xml:space="preserve">= Surgery plus one year of chemotherapy and immunotherapy</w:t>
       </w:r>
     </w:p>
-    <w:bookmarkEnd w:id="72"/>
-    <w:bookmarkStart w:id="73" w:name="variables-in-our-brca-data"/>
+    <w:bookmarkEnd w:id="76"/>
+    <w:bookmarkStart w:id="77" w:name="variables-in-our-brca-data"/>
     <w:p>
       <w:pPr>
         <w:pStyle w:val="Heading2"/>
@@ -9596,8 +9738,8 @@
         <w:t xml:space="preserve">: age in years at the start of the trial</w:t>
       </w:r>
     </w:p>
-    <w:bookmarkEnd w:id="73"/>
-    <w:bookmarkStart w:id="74" w:name="ingesting-the-brca-data"/>
+    <w:bookmarkEnd w:id="77"/>
+    <w:bookmarkStart w:id="78" w:name="ingesting-the-brca-data"/>
     <w:p>
       <w:pPr>
         <w:pStyle w:val="Heading2"/>
@@ -9889,8 +10031,8 @@
         <w:t xml:space="preserve">on survival?</w:t>
       </w:r>
     </w:p>
-    <w:bookmarkEnd w:id="74"/>
-    <w:bookmarkStart w:id="75" w:name="the-brca-data-big-problem-n-31"/>
+    <w:bookmarkEnd w:id="78"/>
+    <w:bookmarkStart w:id="79" w:name="the-brca-data-big-problem-n-31"/>
     <w:p>
       <w:pPr>
         <w:pStyle w:val="Heading2"/>
@@ -10053,8 +10195,8 @@
         <w:t xml:space="preserve"># ℹ 21 more rows</w:t>
       </w:r>
     </w:p>
-    <w:bookmarkEnd w:id="75"/>
-    <w:bookmarkStart w:id="76" w:name="create-survival-object"/>
+    <w:bookmarkEnd w:id="79"/>
+    <w:bookmarkStart w:id="80" w:name="create-survival-object"/>
     <w:p>
       <w:pPr>
         <w:pStyle w:val="Heading2"/>
@@ -10246,8 +10388,8 @@
         <w:t xml:space="preserve">[1] 102  192   73   58+  48+ 182+</w:t>
       </w:r>
     </w:p>
-    <w:bookmarkEnd w:id="76"/>
-    <w:bookmarkStart w:id="77" w:name="build-kaplan-meier-estimator"/>
+    <w:bookmarkEnd w:id="80"/>
+    <w:bookmarkStart w:id="81" w:name="build-kaplan-meier-estimator"/>
     <w:p>
       <w:pPr>
         <w:pStyle w:val="Heading2"/>
@@ -10416,8 +10558,8 @@
         <w:t xml:space="preserve">    * restricted mean with upper limit =  251 </w:t>
       </w:r>
     </w:p>
-    <w:bookmarkEnd w:id="77"/>
-    <w:bookmarkStart w:id="78" w:name="the-kaplan-meier-estimates"/>
+    <w:bookmarkEnd w:id="81"/>
+    <w:bookmarkStart w:id="82" w:name="the-kaplan-meier-estimates"/>
     <w:p>
       <w:pPr>
         <w:pStyle w:val="Heading2"/>
@@ -10652,8 +10794,8 @@
         <w:t xml:space="preserve">  185      6       1    0.583  0.1610        0.340            1</w:t>
       </w:r>
     </w:p>
-    <w:bookmarkEnd w:id="78"/>
-    <w:bookmarkStart w:id="82" w:name="k-m-plot-via-survminer"/>
+    <w:bookmarkEnd w:id="82"/>
+    <w:bookmarkStart w:id="86" w:name="k-m-plot-via-survminer"/>
     <w:p>
       <w:pPr>
         <w:pStyle w:val="Heading2"/>
@@ -10790,18 +10932,18 @@
           <wp:inline>
             <wp:extent cx="4620126" cy="3696101"/>
             <wp:effectExtent b="0" l="0" r="0" t="0"/>
-            <wp:docPr descr="" title="" id="80" name="Picture"/>
+            <wp:docPr descr="" title="" id="84" name="Picture"/>
             <a:graphic>
               <a:graphicData uri="http://schemas.openxmlformats.org/drawingml/2006/picture">
                 <pic:pic>
                   <pic:nvPicPr>
-                    <pic:cNvPr descr="slides21w_files/figure-docx/unnamed-chunk-28-1.png" id="81" name="Picture"/>
+                    <pic:cNvPr descr="slides21w_files/figure-docx/unnamed-chunk-29-1.png" id="85" name="Picture"/>
                     <pic:cNvPicPr>
                       <a:picLocks noChangeArrowheads="1" noChangeAspect="1"/>
                     </pic:cNvPicPr>
                   </pic:nvPicPr>
                   <pic:blipFill>
-                    <a:blip r:embed="rId79"/>
+                    <a:blip r:embed="rId83"/>
                     <a:stretch>
                       <a:fillRect/>
                     </a:stretch>
@@ -10828,8 +10970,8 @@
         </w:drawing>
       </w:r>
     </w:p>
-    <w:bookmarkEnd w:id="82"/>
-    <w:bookmarkStart w:id="83" w:name="testing-the-difference-between-curves"/>
+    <w:bookmarkEnd w:id="86"/>
+    <w:bookmarkStart w:id="87" w:name="testing-the-difference-between-curves"/>
     <w:p>
       <w:pPr>
         <w:pStyle w:val="Heading2"/>
@@ -10958,9 +11100,151 @@
         <w:t xml:space="preserve">What do we conclude?</w:t>
       </w:r>
     </w:p>
-    <w:bookmarkEnd w:id="83"/>
-    <w:bookmarkEnd w:id="84"/>
-    <w:bookmarkStart w:id="102" w:name="a-cox-model-for-treatment"/>
+    <w:bookmarkEnd w:id="87"/>
+    <w:bookmarkStart w:id="91" w:name="log---log-plot-to-check-ph-assumption"/>
+    <w:p>
+      <w:pPr>
+        <w:pStyle w:val="Heading2"/>
+      </w:pPr>
+      <w:r>
+        <w:t xml:space="preserve">Log - Log plot to check PH assumption</w:t>
+      </w:r>
+    </w:p>
+    <w:p>
+      <w:pPr>
+        <w:pStyle w:val="FirstParagraph"/>
+      </w:pPr>
+      <w:r>
+        <w:t xml:space="preserve">Do we satisfy the proportional hazard assumption made by the log rank test? Do these lines for treatments cross?</w:t>
+      </w:r>
+    </w:p>
+    <w:p>
+      <w:pPr>
+        <w:pStyle w:val="SourceCode"/>
+      </w:pPr>
+      <w:r>
+        <w:rPr>
+          <w:rStyle w:val="FunctionTok"/>
+        </w:rPr>
+        <w:t xml:space="preserve">plot</w:t>
+      </w:r>
+      <w:r>
+        <w:rPr>
+          <w:rStyle w:val="NormalTok"/>
+        </w:rPr>
+        <w:t xml:space="preserve">(</w:t>
+      </w:r>
+      <w:r>
+        <w:rPr>
+          <w:rStyle w:val="FunctionTok"/>
+        </w:rPr>
+        <w:t xml:space="preserve">survfit</w:t>
+      </w:r>
+      <w:r>
+        <w:rPr>
+          <w:rStyle w:val="NormalTok"/>
+        </w:rPr>
+        <w:t xml:space="preserve">(S </w:t>
+      </w:r>
+      <w:r>
+        <w:rPr>
+          <w:rStyle w:val="SpecialCharTok"/>
+        </w:rPr>
+        <w:t xml:space="preserve">~</w:t>
+      </w:r>
+      <w:r>
+        <w:rPr>
+          <w:rStyle w:val="NormalTok"/>
+        </w:rPr>
+        <w:t xml:space="preserve"> treat, </w:t>
+      </w:r>
+      <w:r>
+        <w:rPr>
+          <w:rStyle w:val="AttributeTok"/>
+        </w:rPr>
+        <w:t xml:space="preserve">data =</w:t>
+      </w:r>
+      <w:r>
+        <w:rPr>
+          <w:rStyle w:val="NormalTok"/>
+        </w:rPr>
+        <w:t xml:space="preserve"> brca), </w:t>
+      </w:r>
+      <w:r>
+        <w:rPr>
+          <w:rStyle w:val="AttributeTok"/>
+        </w:rPr>
+        <w:t xml:space="preserve">fun =</w:t>
+      </w:r>
+      <w:r>
+        <w:rPr>
+          <w:rStyle w:val="NormalTok"/>
+        </w:rPr>
+        <w:t xml:space="preserve"> </w:t>
+      </w:r>
+      <w:r>
+        <w:rPr>
+          <w:rStyle w:val="StringTok"/>
+        </w:rPr>
+        <w:t xml:space="preserve">"cloglog"</w:t>
+      </w:r>
+      <w:r>
+        <w:rPr>
+          <w:rStyle w:val="NormalTok"/>
+        </w:rPr>
+        <w:t xml:space="preserve">)</w:t>
+      </w:r>
+    </w:p>
+    <w:p>
+      <w:pPr>
+        <w:pStyle w:val="FirstParagraph"/>
+      </w:pPr>
+      <w:r>
+        <w:drawing>
+          <wp:inline>
+            <wp:extent cx="4620126" cy="3696101"/>
+            <wp:effectExtent b="0" l="0" r="0" t="0"/>
+            <wp:docPr descr="" title="" id="89" name="Picture"/>
+            <a:graphic>
+              <a:graphicData uri="http://schemas.openxmlformats.org/drawingml/2006/picture">
+                <pic:pic>
+                  <pic:nvPicPr>
+                    <pic:cNvPr descr="slides21w_files/figure-docx/unnamed-chunk-31-1.png" id="90" name="Picture"/>
+                    <pic:cNvPicPr>
+                      <a:picLocks noChangeArrowheads="1" noChangeAspect="1"/>
+                    </pic:cNvPicPr>
+                  </pic:nvPicPr>
+                  <pic:blipFill>
+                    <a:blip r:embed="rId88"/>
+                    <a:stretch>
+                      <a:fillRect/>
+                    </a:stretch>
+                  </pic:blipFill>
+                  <pic:spPr bwMode="auto">
+                    <a:xfrm>
+                      <a:off x="0" y="0"/>
+                      <a:ext cx="4620126" cy="3696101"/>
+                    </a:xfrm>
+                    <a:prstGeom prst="rect">
+                      <a:avLst/>
+                    </a:prstGeom>
+                    <a:noFill/>
+                    <a:ln w="9525">
+                      <a:noFill/>
+                      <a:headEnd/>
+                      <a:tailEnd/>
+                    </a:ln>
+                  </pic:spPr>
+                </pic:pic>
+              </a:graphicData>
+            </a:graphic>
+          </wp:inline>
+        </w:drawing>
+      </w:r>
+    </w:p>
+    <w:bookmarkEnd w:id="91"/>
+    <w:bookmarkEnd w:id="92"/>
+    <w:bookmarkStart w:id="110" w:name="a-cox-model-for-treatment"/>
     <w:p>
       <w:pPr>
         <w:pStyle w:val="Heading1"/>
@@ -10969,7 +11253,7 @@
         <w:t xml:space="preserve">A Cox Model for Treatment</w:t>
       </w:r>
     </w:p>
-    <w:bookmarkStart w:id="85" w:name="fit-cox-model-mod_t-treatment-alone"/>
+    <w:bookmarkStart w:id="93" w:name="fit-cox-model-mod_t-treatment-alone"/>
     <w:p>
       <w:pPr>
         <w:pStyle w:val="Heading2"/>
@@ -11129,8 +11413,8 @@
         <w:t xml:space="preserve">n= 31, number of events= 15 </w:t>
       </w:r>
     </w:p>
-    <w:bookmarkEnd w:id="85"/>
-    <w:bookmarkStart w:id="86" w:name="impact-of-treatment-on-survival"/>
+    <w:bookmarkEnd w:id="93"/>
+    <w:bookmarkStart w:id="94" w:name="impact-of-treatment-on-survival"/>
     <w:p>
       <w:pPr>
         <w:pStyle w:val="Heading2"/>
@@ -11287,8 +11571,8 @@
         <w:t xml:space="preserve">Score (logrank) test = 1.89  on 2 df,   p=0.4</w:t>
       </w:r>
     </w:p>
-    <w:bookmarkEnd w:id="86"/>
-    <w:bookmarkStart w:id="87" w:name="interpreting-the-summaries"/>
+    <w:bookmarkEnd w:id="94"/>
+    <w:bookmarkStart w:id="95" w:name="interpreting-the-summaries"/>
     <w:p>
       <w:pPr>
         <w:pStyle w:val="Heading2"/>
@@ -12087,8 +12371,8 @@
         <w:t xml:space="preserve">.</w:t>
       </w:r>
     </w:p>
-    <w:bookmarkEnd w:id="87"/>
-    <w:bookmarkStart w:id="91" w:name="forest-plot-for-treatment-model"/>
+    <w:bookmarkEnd w:id="95"/>
+    <w:bookmarkStart w:id="99" w:name="forest-plot-for-treatment-model"/>
     <w:p>
       <w:pPr>
         <w:pStyle w:val="Heading2"/>
@@ -12135,18 +12419,18 @@
           <wp:inline>
             <wp:extent cx="4620126" cy="3696101"/>
             <wp:effectExtent b="0" l="0" r="0" t="0"/>
-            <wp:docPr descr="" title="" id="89" name="Picture"/>
+            <wp:docPr descr="" title="" id="97" name="Picture"/>
             <a:graphic>
               <a:graphicData uri="http://schemas.openxmlformats.org/drawingml/2006/picture">
                 <pic:pic>
                   <pic:nvPicPr>
-                    <pic:cNvPr descr="slides21w_files/figure-docx/unnamed-chunk-33-1.png" id="90" name="Picture"/>
+                    <pic:cNvPr descr="slides21w_files/figure-docx/unnamed-chunk-35-1.png" id="98" name="Picture"/>
                     <pic:cNvPicPr>
                       <a:picLocks noChangeArrowheads="1" noChangeAspect="1"/>
                     </pic:cNvPicPr>
                   </pic:nvPicPr>
                   <pic:blipFill>
-                    <a:blip r:embed="rId88"/>
+                    <a:blip r:embed="rId96"/>
                     <a:stretch>
                       <a:fillRect/>
                     </a:stretch>
@@ -12173,8 +12457,8 @@
         </w:drawing>
       </w:r>
     </w:p>
-    <w:bookmarkEnd w:id="91"/>
-    <w:bookmarkStart w:id="92" w:name="glancemod_t-fit-summaries"/>
+    <w:bookmarkEnd w:id="99"/>
+    <w:bookmarkStart w:id="100" w:name="glancemod_t-fit-summaries"/>
     <w:p>
       <w:pPr>
         <w:pStyle w:val="Heading2"/>
@@ -13468,8 +13752,8 @@
         </w:tc>
       </w:tr>
     </w:tbl>
-    <w:bookmarkEnd w:id="92"/>
-    <w:bookmarkStart w:id="93" w:name="summing-up-glancemod_t"/>
+    <w:bookmarkEnd w:id="100"/>
+    <w:bookmarkStart w:id="101" w:name="summing-up-glancemod_t"/>
     <w:p>
       <w:pPr>
         <w:pStyle w:val="Heading2"/>
@@ -14266,8 +14550,8 @@
         <w:t xml:space="preserve">: Treatment adds no value</w:t>
       </w:r>
     </w:p>
-    <w:bookmarkEnd w:id="93"/>
-    <w:bookmarkStart w:id="94" w:name="summing-up-glancemod_t-1"/>
+    <w:bookmarkEnd w:id="101"/>
+    <w:bookmarkStart w:id="102" w:name="summing-up-glancemod_t-1"/>
     <w:p>
       <w:pPr>
         <w:pStyle w:val="Heading2"/>
@@ -14974,8 +15258,8 @@
         <w:t xml:space="preserve">Not really a percentage of anything: often the maximum value here is less than 1.</w:t>
       </w:r>
     </w:p>
-    <w:bookmarkEnd w:id="94"/>
-    <w:bookmarkStart w:id="95" w:name="summing-up-glancemod_t-2"/>
+    <w:bookmarkEnd w:id="102"/>
+    <w:bookmarkStart w:id="103" w:name="summing-up-glancemod_t-2"/>
     <w:p>
       <w:pPr>
         <w:pStyle w:val="Heading2"/>
@@ -15065,8 +15349,8 @@
         <w:t xml:space="preserve">Usual summaries, used to compare models, mostly</w:t>
       </w:r>
     </w:p>
-    <w:bookmarkEnd w:id="95"/>
-    <w:bookmarkStart w:id="99" w:name="graphical-ph-check-for-mod_t"/>
+    <w:bookmarkEnd w:id="103"/>
+    <w:bookmarkStart w:id="107" w:name="graphical-ph-check-for-mod_t"/>
     <w:p>
       <w:pPr>
         <w:pStyle w:val="Heading2"/>
@@ -15122,18 +15406,18 @@
           <wp:inline>
             <wp:extent cx="4620126" cy="3696101"/>
             <wp:effectExtent b="0" l="0" r="0" t="0"/>
-            <wp:docPr descr="" title="" id="97" name="Picture"/>
+            <wp:docPr descr="" title="" id="105" name="Picture"/>
             <a:graphic>
               <a:graphicData uri="http://schemas.openxmlformats.org/drawingml/2006/picture">
                 <pic:pic>
                   <pic:nvPicPr>
-                    <pic:cNvPr descr="slides21w_files/figure-docx/unnamed-chunk-38-1.png" id="98" name="Picture"/>
+                    <pic:cNvPr descr="slides21w_files/figure-docx/unnamed-chunk-40-1.png" id="106" name="Picture"/>
                     <pic:cNvPicPr>
                       <a:picLocks noChangeArrowheads="1" noChangeAspect="1"/>
                     </pic:cNvPicPr>
                   </pic:nvPicPr>
                   <pic:blipFill>
-                    <a:blip r:embed="rId96"/>
+                    <a:blip r:embed="rId104"/>
                     <a:stretch>
                       <a:fillRect/>
                     </a:stretch>
@@ -15160,8 +15444,8 @@
         </w:drawing>
       </w:r>
     </w:p>
-    <w:bookmarkEnd w:id="99"/>
-    <w:bookmarkStart w:id="101" w:name="next-time"/>
+    <w:bookmarkEnd w:id="107"/>
+    <w:bookmarkStart w:id="109" w:name="next-time"/>
     <w:p>
       <w:pPr>
         <w:pStyle w:val="Heading2"/>
@@ -15256,7 +15540,7 @@
       <w:r>
         <w:t xml:space="preserve">“</w:t>
       </w:r>
-      <w:hyperlink r:id="rId100">
+      <w:hyperlink r:id="rId108">
         <w:r>
           <w:rPr>
             <w:rStyle w:val="Hyperlink"/>
@@ -15268,8 +15552,8 @@
         <w:t xml:space="preserve">”</w:t>
       </w:r>
     </w:p>
-    <w:bookmarkEnd w:id="101"/>
-    <w:bookmarkEnd w:id="102"/>
+    <w:bookmarkEnd w:id="109"/>
+    <w:bookmarkEnd w:id="110"/>
     <w:sectPr/>
   </w:body>
 </w:document>
@@ -15295,7 +15579,7 @@
       </w:r>
     </w:p>
   </w:footnote>
-  <w:footnote w:id="71">
+  <w:footnote w:id="75">
     <w:p>
       <w:pPr>
         <w:pStyle w:val="FootnoteText"/>

</xml_diff>